<commit_message>
Update Konzeptueller Entwurf und Aufwandsschätzung
</commit_message>
<xml_diff>
--- a/Dokumente/Konzeptueller Entwurf/Konzeptueller_Entwurf.docx
+++ b/Dokumente/Konzeptueller Entwurf/Konzeptueller_Entwurf.docx
@@ -3283,10 +3283,17 @@
         <w:t xml:space="preserve"> Schnittstelle implementiert. Dieser gibt die Performancewerte der Code Ausführu</w:t>
       </w:r>
       <w:r>
-        <w:t xml:space="preserve">ng zurück. Im speziellen werden folgende Werte zurückgegeben: </w:t>
-      </w:r>
-      <w:bookmarkStart w:id="19" w:name="_GoBack"/>
-      <w:bookmarkEnd w:id="19"/>
+        <w:t xml:space="preserve">ng zurück. </w:t>
+      </w:r>
+    </w:p>
+    <w:p>
+      <w:pPr>
+        <w:spacing w:line="360" w:lineRule="auto"/>
+        <w:jc w:val="both"/>
+      </w:pPr>
+      <w:r>
+        <w:t xml:space="preserve">Im speziellen werden folgende Werte zurückgegeben: </w:t>
+      </w:r>
     </w:p>
     <w:p>
       <w:pPr>
@@ -3299,7 +3306,10 @@
         <w:jc w:val="both"/>
       </w:pPr>
       <w:r>
-        <w:t xml:space="preserve">Die Ausführungsdauer in Sekunden </w:t>
+        <w:t xml:space="preserve">Die </w:t>
+      </w:r>
+      <w:r>
+        <w:t>Ausführungsdauer in Sekunden</w:t>
       </w:r>
     </w:p>
     <w:p>
@@ -3320,6 +3330,20 @@
       <w:pPr>
         <w:pStyle w:val="Listenabsatz"/>
         <w:numPr>
+          <w:ilvl w:val="1"/>
+          <w:numId w:val="36"/>
+        </w:numPr>
+        <w:spacing w:line="360" w:lineRule="auto"/>
+        <w:jc w:val="both"/>
+      </w:pPr>
+      <w:r>
+        <w:t>Datentyp: Double</w:t>
+      </w:r>
+    </w:p>
+    <w:p>
+      <w:pPr>
+        <w:pStyle w:val="Listenabsatz"/>
+        <w:numPr>
           <w:ilvl w:val="0"/>
           <w:numId w:val="36"/>
         </w:numPr>
@@ -3348,6 +3372,20 @@
       <w:pPr>
         <w:pStyle w:val="Listenabsatz"/>
         <w:numPr>
+          <w:ilvl w:val="1"/>
+          <w:numId w:val="36"/>
+        </w:numPr>
+        <w:spacing w:line="360" w:lineRule="auto"/>
+        <w:jc w:val="both"/>
+      </w:pPr>
+      <w:r>
+        <w:t>Datentyp: Integer</w:t>
+      </w:r>
+    </w:p>
+    <w:p>
+      <w:pPr>
+        <w:pStyle w:val="Listenabsatz"/>
+        <w:numPr>
           <w:ilvl w:val="0"/>
           <w:numId w:val="36"/>
         </w:numPr>
@@ -3369,7 +3407,22 @@
         <w:jc w:val="both"/>
       </w:pPr>
       <w:r>
+        <w:lastRenderedPageBreak/>
         <w:t>Die Gesamtanzahl der Fehler wird durch die Ausführungszeit dividiert</w:t>
+      </w:r>
+    </w:p>
+    <w:p>
+      <w:pPr>
+        <w:pStyle w:val="Listenabsatz"/>
+        <w:numPr>
+          <w:ilvl w:val="1"/>
+          <w:numId w:val="36"/>
+        </w:numPr>
+        <w:spacing w:line="360" w:lineRule="auto"/>
+        <w:jc w:val="both"/>
+      </w:pPr>
+      <w:r>
+        <w:t>Datentyp: Double</w:t>
       </w:r>
     </w:p>
     <w:p>
@@ -3385,6 +3438,9 @@
       <w:r>
         <w:t>Die durchschnittliche Auslastung des Prozessors</w:t>
       </w:r>
+      <w:r>
+        <w:t xml:space="preserve"> in Prozent</w:t>
+      </w:r>
     </w:p>
     <w:p>
       <w:pPr>
@@ -3397,9 +3453,24 @@
         <w:jc w:val="both"/>
       </w:pPr>
       <w:r>
-        <w:lastRenderedPageBreak/>
         <w:t>Wird durch einen Random Zahlengenerator erzeugt</w:t>
       </w:r>
+    </w:p>
+    <w:p>
+      <w:pPr>
+        <w:pStyle w:val="Listenabsatz"/>
+        <w:numPr>
+          <w:ilvl w:val="1"/>
+          <w:numId w:val="36"/>
+        </w:numPr>
+        <w:spacing w:line="360" w:lineRule="auto"/>
+        <w:jc w:val="both"/>
+      </w:pPr>
+      <w:r>
+        <w:t>Datentyp: Double</w:t>
+      </w:r>
+      <w:bookmarkStart w:id="19" w:name="_GoBack"/>
+      <w:bookmarkEnd w:id="19"/>
     </w:p>
     <w:p/>
     <w:p>
@@ -11280,7 +11351,7 @@
 </file>
 
 <file path=customXml/itemProps1.xml><?xml version="1.0" encoding="utf-8"?>
-<ds:datastoreItem xmlns:ds="http://schemas.openxmlformats.org/officeDocument/2006/customXml" ds:itemID="{695D8B32-FC5D-4A93-ABDB-A57AC58CCCC6}">
+<ds:datastoreItem xmlns:ds="http://schemas.openxmlformats.org/officeDocument/2006/customXml" ds:itemID="{0229C00C-21DC-4F94-889A-00EF88A9CFE6}">
   <ds:schemaRefs>
     <ds:schemaRef ds:uri="http://schemas.openxmlformats.org/officeDocument/2006/bibliography"/>
   </ds:schemaRefs>

</xml_diff>